<commit_message>
Ecriture de l'implémentation. Manque la partie de décomposition.
</commit_message>
<xml_diff>
--- a/Labo2/RAPPORT_LABO_02.docx
+++ b/Labo2/RAPPORT_LABO_02.docx
@@ -31,43 +31,15 @@
           <w:b w:val="0"/>
           <w:szCs w:val="24"/>
         </w:rPr>
-        <w:t xml:space="preserve"> Schaffo Raphaël, </w:t>
-      </w:r>
-      <w:proofErr w:type="spellStart"/>
+        <w:t xml:space="preserve"> Schaffo Raphaël, Ryter Nils, </w:t>
+      </w:r>
       <w:r>
         <w:rPr>
           <w:rFonts w:asciiTheme="minorHAnsi" w:hAnsiTheme="minorHAnsi"/>
           <w:b w:val="0"/>
           <w:szCs w:val="24"/>
         </w:rPr>
-        <w:t>Ryter</w:t>
-      </w:r>
-      <w:proofErr w:type="spellEnd"/>
-      <w:r>
-        <w:rPr>
-          <w:rFonts w:asciiTheme="minorHAnsi" w:hAnsiTheme="minorHAnsi"/>
-          <w:b w:val="0"/>
-          <w:szCs w:val="24"/>
-        </w:rPr>
-        <w:t xml:space="preserve"> Nils, </w:t>
-      </w:r>
-      <w:proofErr w:type="spellStart"/>
-      <w:r>
-        <w:rPr>
-          <w:rFonts w:asciiTheme="minorHAnsi" w:hAnsiTheme="minorHAnsi"/>
-          <w:b w:val="0"/>
-          <w:szCs w:val="24"/>
-        </w:rPr>
-        <w:t>Vulliemin</w:t>
-      </w:r>
-      <w:proofErr w:type="spellEnd"/>
-      <w:r>
-        <w:rPr>
-          <w:rFonts w:asciiTheme="minorHAnsi" w:hAnsiTheme="minorHAnsi"/>
-          <w:b w:val="0"/>
-          <w:szCs w:val="24"/>
-        </w:rPr>
-        <w:t xml:space="preserve"> Kevin</w:t>
+        <w:t>Vulliemin Kevin</w:t>
       </w:r>
     </w:p>
     <w:p>
@@ -237,7 +209,27 @@
         <w:rPr>
           <w:lang w:val="fr-FR"/>
         </w:rPr>
-        <w:t>e de cesaro.</w:t>
+        <w:t xml:space="preserve">e de </w:t>
+      </w:r>
+      <w:proofErr w:type="spellStart"/>
+      <w:r>
+        <w:rPr>
+          <w:lang w:val="fr-FR"/>
+        </w:rPr>
+        <w:t>C</w:t>
+      </w:r>
+      <w:r>
+        <w:rPr>
+          <w:lang w:val="fr-FR"/>
+        </w:rPr>
+        <w:t>esaro</w:t>
+      </w:r>
+      <w:proofErr w:type="spellEnd"/>
+      <w:r>
+        <w:rPr>
+          <w:lang w:val="fr-FR"/>
+        </w:rPr>
+        <w:t>.</w:t>
       </w:r>
       <w:r>
         <w:rPr>
@@ -275,6 +267,7 @@
         </w:rPr>
         <w:t xml:space="preserve"> avons décidé d’utiliser </w:t>
       </w:r>
+      <w:proofErr w:type="spellStart"/>
       <w:r>
         <w:rPr>
           <w:lang w:val="fr-FR"/>
@@ -285,13 +278,20 @@
         <w:rPr>
           <w:lang w:val="fr-FR"/>
         </w:rPr>
-        <w:t xml:space="preserve">t </w:t>
-      </w:r>
-      <w:r>
-        <w:rPr>
-          <w:lang w:val="fr-FR"/>
-        </w:rPr>
-        <w:t xml:space="preserve">Creator. </w:t>
+        <w:t>t</w:t>
+      </w:r>
+      <w:proofErr w:type="spellEnd"/>
+      <w:r>
+        <w:rPr>
+          <w:lang w:val="fr-FR"/>
+        </w:rPr>
+        <w:t xml:space="preserve"> </w:t>
+      </w:r>
+      <w:r>
+        <w:rPr>
+          <w:lang w:val="fr-FR"/>
+        </w:rPr>
+        <w:t>Creator.</w:t>
       </w:r>
     </w:p>
     <w:p>
@@ -387,10 +387,8 @@
     </w:p>
     <w:p>
       <w:pPr>
+        <w:keepNext/>
         <w:jc w:val="center"/>
-        <w:rPr>
-          <w:lang w:val="fr-FR"/>
-        </w:rPr>
       </w:pPr>
       <w:r>
         <w:rPr>
@@ -398,9 +396,9 @@
           <w:lang w:eastAsia="fr-CH"/>
         </w:rPr>
         <w:drawing>
-          <wp:inline distT="0" distB="0" distL="0" distR="0">
-            <wp:extent cx="4867275" cy="1104900"/>
-            <wp:effectExtent l="0" t="0" r="9525" b="0"/>
+          <wp:inline distT="0" distB="0" distL="0" distR="0" wp14:anchorId="56393FD8" wp14:editId="6D531F47">
+            <wp:extent cx="4695568" cy="1065922"/>
+            <wp:effectExtent l="0" t="0" r="0" b="1270"/>
             <wp:docPr id="1" name="Image 1" descr="http://archive.lib.msu.edu/crcmath/math/math/c/c1_1000.gif"/>
             <wp:cNvGraphicFramePr>
               <a:graphicFrameLocks xmlns:a="http://schemas.openxmlformats.org/drawingml/2006/main" noChangeAspect="1"/>
@@ -430,7 +428,7 @@
                   <pic:spPr bwMode="auto">
                     <a:xfrm>
                       <a:off x="0" y="0"/>
-                      <a:ext cx="4867275" cy="1104900"/>
+                      <a:ext cx="4717606" cy="1070925"/>
                     </a:xfrm>
                     <a:prstGeom prst="rect">
                       <a:avLst/>
@@ -449,11 +447,50 @@
     </w:p>
     <w:p>
       <w:pPr>
-        <w:pStyle w:val="Titre1"/>
-        <w:rPr>
-          <w:lang w:val="fr-FR"/>
-        </w:rPr>
-      </w:pPr>
+        <w:pStyle w:val="Lgende"/>
+        <w:jc w:val="center"/>
+        <w:rPr>
+          <w:lang w:val="fr-FR"/>
+        </w:rPr>
+      </w:pPr>
+      <w:r>
+        <w:t xml:space="preserve">Figure </w:t>
+      </w:r>
+      <w:r>
+        <w:fldChar w:fldCharType="begin"/>
+      </w:r>
+      <w:r>
+        <w:instrText xml:space="preserve"> SEQ Figure \* ARABIC </w:instrText>
+      </w:r>
+      <w:r>
+        <w:fldChar w:fldCharType="separate"/>
+      </w:r>
+      <w:r>
+        <w:rPr>
+          <w:noProof/>
+        </w:rPr>
+        <w:t>1</w:t>
+      </w:r>
+      <w:r>
+        <w:fldChar w:fldCharType="end"/>
+      </w:r>
+      <w:r>
+        <w:t xml:space="preserve">. Évolution </w:t>
+      </w:r>
+      <w:r>
+        <w:rPr>
+          <w:i/>
+        </w:rPr>
+        <w:t>de</w:t>
+      </w:r>
+      <w:r>
+        <w:t xml:space="preserve"> la fractal de </w:t>
+      </w:r>
+      <w:proofErr w:type="spellStart"/>
+      <w:r>
+        <w:t>Cesaro</w:t>
+      </w:r>
+      <w:proofErr w:type="spellEnd"/>
     </w:p>
     <w:p>
       <w:pPr>
@@ -492,20 +529,161 @@
       <w:r>
         <w:rPr>
           <w:noProof/>
+        </w:rPr>
+        <mc:AlternateContent>
+          <mc:Choice Requires="wps">
+            <w:drawing>
+              <wp:anchor distT="0" distB="0" distL="114300" distR="114300" simplePos="0" relativeHeight="251661312" behindDoc="0" locked="0" layoutInCell="1" allowOverlap="1" wp14:anchorId="76CCBEC7" wp14:editId="27BFD74C">
+                <wp:simplePos x="0" y="0"/>
+                <wp:positionH relativeFrom="column">
+                  <wp:posOffset>1998980</wp:posOffset>
+                </wp:positionH>
+                <wp:positionV relativeFrom="paragraph">
+                  <wp:posOffset>2199640</wp:posOffset>
+                </wp:positionV>
+                <wp:extent cx="1762125" cy="635"/>
+                <wp:effectExtent l="0" t="0" r="0" b="0"/>
+                <wp:wrapTopAndBottom/>
+                <wp:docPr id="4" name="Zone de texte 4"/>
+                <wp:cNvGraphicFramePr/>
+                <a:graphic xmlns:a="http://schemas.openxmlformats.org/drawingml/2006/main">
+                  <a:graphicData uri="http://schemas.microsoft.com/office/word/2010/wordprocessingShape">
+                    <wps:wsp>
+                      <wps:cNvSpPr txBox="1"/>
+                      <wps:spPr>
+                        <a:xfrm>
+                          <a:off x="0" y="0"/>
+                          <a:ext cx="1762125" cy="635"/>
+                        </a:xfrm>
+                        <a:prstGeom prst="rect">
+                          <a:avLst/>
+                        </a:prstGeom>
+                        <a:solidFill>
+                          <a:prstClr val="white"/>
+                        </a:solidFill>
+                        <a:ln>
+                          <a:noFill/>
+                        </a:ln>
+                        <a:effectLst/>
+                      </wps:spPr>
+                      <wps:txbx>
+                        <w:txbxContent>
+                          <w:p>
+                            <w:pPr>
+                              <w:pStyle w:val="Lgende"/>
+                              <w:jc w:val="center"/>
+                              <w:rPr>
+                                <w:rFonts w:ascii="Times New Roman" w:eastAsiaTheme="minorHAnsi" w:hAnsi="Times New Roman"/>
+                                <w:noProof/>
+                              </w:rPr>
+                            </w:pPr>
+                            <w:r>
+                              <w:t xml:space="preserve">Figure </w:t>
+                            </w:r>
+                            <w:r>
+                              <w:fldChar w:fldCharType="begin"/>
+                            </w:r>
+                            <w:r>
+                              <w:instrText xml:space="preserve"> SEQ Figure \* ARABIC </w:instrText>
+                            </w:r>
+                            <w:r>
+                              <w:fldChar w:fldCharType="separate"/>
+                            </w:r>
+                            <w:r>
+                              <w:rPr>
+                                <w:noProof/>
+                              </w:rPr>
+                              <w:t>2</w:t>
+                            </w:r>
+                            <w:r>
+                              <w:fldChar w:fldCharType="end"/>
+                            </w:r>
+                            <w:r>
+                              <w:t>. Diagramme du singleton</w:t>
+                            </w:r>
+                          </w:p>
+                        </w:txbxContent>
+                      </wps:txbx>
+                      <wps:bodyPr rot="0" spcFirstLastPara="0" vertOverflow="overflow" horzOverflow="overflow" vert="horz" wrap="square" lIns="0" tIns="0" rIns="0" bIns="0" numCol="1" spcCol="0" rtlCol="0" fromWordArt="0" anchor="t" anchorCtr="0" forceAA="0" compatLnSpc="1">
+                        <a:prstTxWarp prst="textNoShape">
+                          <a:avLst/>
+                        </a:prstTxWarp>
+                        <a:spAutoFit/>
+                      </wps:bodyPr>
+                    </wps:wsp>
+                  </a:graphicData>
+                </a:graphic>
+              </wp:anchor>
+            </w:drawing>
+          </mc:Choice>
+          <mc:Fallback>
+            <w:pict>
+              <v:shapetype w14:anchorId="76CCBEC7" id="_x0000_t202" coordsize="21600,21600" o:spt="202" path="m,l,21600r21600,l21600,xe">
+                <v:stroke joinstyle="miter"/>
+                <v:path gradientshapeok="t" o:connecttype="rect"/>
+              </v:shapetype>
+              <v:shape id="Zone de texte 4" o:spid="_x0000_s1026" type="#_x0000_t202" style="position:absolute;left:0;text-align:left;margin-left:157.4pt;margin-top:173.2pt;width:138.75pt;height:.05pt;z-index:251661312;visibility:visible;mso-wrap-style:square;mso-wrap-distance-left:9pt;mso-wrap-distance-top:0;mso-wrap-distance-right:9pt;mso-wrap-distance-bottom:0;mso-position-horizontal:absolute;mso-position-horizontal-relative:text;mso-position-vertical:absolute;mso-position-vertical-relative:text;v-text-anchor:top" o:gfxdata="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" stroked="f">
+                <v:textbox style="mso-fit-shape-to-text:t" inset="0,0,0,0">
+                  <w:txbxContent>
+                    <w:p>
+                      <w:pPr>
+                        <w:pStyle w:val="Lgende"/>
+                        <w:jc w:val="center"/>
+                        <w:rPr>
+                          <w:rFonts w:ascii="Times New Roman" w:eastAsiaTheme="minorHAnsi" w:hAnsi="Times New Roman"/>
+                          <w:noProof/>
+                        </w:rPr>
+                      </w:pPr>
+                      <w:r>
+                        <w:t xml:space="preserve">Figure </w:t>
+                      </w:r>
+                      <w:r>
+                        <w:fldChar w:fldCharType="begin"/>
+                      </w:r>
+                      <w:r>
+                        <w:instrText xml:space="preserve"> SEQ Figure \* ARABIC </w:instrText>
+                      </w:r>
+                      <w:r>
+                        <w:fldChar w:fldCharType="separate"/>
+                      </w:r>
+                      <w:r>
+                        <w:rPr>
+                          <w:noProof/>
+                        </w:rPr>
+                        <w:t>2</w:t>
+                      </w:r>
+                      <w:r>
+                        <w:fldChar w:fldCharType="end"/>
+                      </w:r>
+                      <w:r>
+                        <w:t>. Diagramme du singleton</w:t>
+                      </w:r>
+                    </w:p>
+                  </w:txbxContent>
+                </v:textbox>
+                <w10:wrap type="topAndBottom"/>
+              </v:shape>
+            </w:pict>
+          </mc:Fallback>
+        </mc:AlternateContent>
+      </w:r>
+      <w:r>
+        <w:rPr>
+          <w:noProof/>
           <w:lang w:eastAsia="fr-CH"/>
         </w:rPr>
         <w:drawing>
-          <wp:anchor distT="0" distB="0" distL="114300" distR="114300" simplePos="0" relativeHeight="251658240" behindDoc="1" locked="0" layoutInCell="1" allowOverlap="1" wp14:anchorId="6A5C9193" wp14:editId="7C49A983">
+          <wp:anchor distT="0" distB="0" distL="114300" distR="114300" simplePos="0" relativeHeight="251658240" behindDoc="1" locked="0" layoutInCell="1" allowOverlap="1" wp14:anchorId="3D7B5B87" wp14:editId="40732B13">
             <wp:simplePos x="0" y="0"/>
             <wp:positionH relativeFrom="margin">
               <wp:posOffset>1998980</wp:posOffset>
             </wp:positionH>
             <wp:positionV relativeFrom="paragraph">
-              <wp:posOffset>1220470</wp:posOffset>
+              <wp:posOffset>1085507</wp:posOffset>
             </wp:positionV>
             <wp:extent cx="1762125" cy="1057275"/>
             <wp:effectExtent l="0" t="0" r="0" b="0"/>
-            <wp:wrapNone/>
+            <wp:wrapTopAndBottom/>
             <wp:docPr id="2" name="Image 2" descr="Singleton UML class diagram.svg"/>
             <wp:cNvGraphicFramePr>
               <a:graphicFrameLocks xmlns:a="http://schemas.openxmlformats.org/drawingml/2006/main" noChangeAspect="1"/>
@@ -584,59 +762,6 @@
     </w:p>
     <w:p>
       <w:pPr>
-        <w:rPr>
-          <w:lang w:val="fr-FR"/>
-        </w:rPr>
-      </w:pPr>
-    </w:p>
-    <w:p>
-      <w:pPr>
-        <w:jc w:val="center"/>
-        <w:rPr>
-          <w:lang w:val="fr-FR"/>
-        </w:rPr>
-      </w:pPr>
-    </w:p>
-    <w:p>
-      <w:pPr>
-        <w:jc w:val="center"/>
-        <w:rPr>
-          <w:lang w:val="fr-FR"/>
-        </w:rPr>
-      </w:pPr>
-    </w:p>
-    <w:p>
-      <w:pPr>
-        <w:jc w:val="center"/>
-        <w:rPr>
-          <w:i/>
-          <w:color w:val="548DD4" w:themeColor="text2" w:themeTint="99"/>
-          <w:sz w:val="18"/>
-          <w:szCs w:val="18"/>
-          <w:lang w:val="fr-FR"/>
-        </w:rPr>
-      </w:pPr>
-      <w:r>
-        <w:rPr>
-          <w:i/>
-          <w:color w:val="548DD4" w:themeColor="text2" w:themeTint="99"/>
-          <w:sz w:val="18"/>
-          <w:szCs w:val="18"/>
-          <w:lang w:val="fr-FR"/>
-        </w:rPr>
-        <w:t>Diagramme de classes</w:t>
-      </w:r>
-    </w:p>
-    <w:p>
-      <w:pPr>
-        <w:jc w:val="center"/>
-        <w:rPr>
-          <w:lang w:val="fr-FR"/>
-        </w:rPr>
-      </w:pPr>
-    </w:p>
-    <w:p>
-      <w:pPr>
         <w:jc w:val="left"/>
         <w:rPr>
           <w:rFonts w:ascii="Century Gothic" w:eastAsiaTheme="majorEastAsia" w:hAnsi="Century Gothic" w:cstheme="majorBidi"/>
@@ -697,300 +822,382 @@
     </w:p>
     <w:p>
       <w:pPr>
-        <w:shd w:val="clear" w:color="auto" w:fill="FFFFFF"/>
-        <w:spacing w:before="100" w:beforeAutospacing="1" w:after="24" w:line="360" w:lineRule="atLeast"/>
-        <w:rPr>
-          <w:rFonts w:eastAsia="Times New Roman" w:cs="Times New Roman"/>
-          <w:color w:val="252525"/>
-          <w:lang w:eastAsia="fr-CH"/>
-        </w:rPr>
-      </w:pPr>
-      <w:r>
-        <w:rPr>
-          <w:rFonts w:eastAsia="Times New Roman" w:cs="Times New Roman"/>
+        <w:pStyle w:val="Sansinterligne"/>
+        <w:rPr>
+          <w:rFonts w:eastAsia="Times New Roman"/>
+        </w:rPr>
+      </w:pPr>
+      <w:r>
+        <w:rPr>
+          <w:rFonts w:eastAsia="Times New Roman"/>
           <w:b/>
           <w:bCs/>
           <w:i/>
-          <w:color w:val="252525"/>
-          <w:lang w:eastAsia="fr-CH"/>
         </w:rPr>
         <w:t xml:space="preserve">Le </w:t>
       </w:r>
       <w:r>
         <w:rPr>
-          <w:rFonts w:eastAsia="Times New Roman" w:cs="Times New Roman"/>
+          <w:rFonts w:eastAsia="Times New Roman"/>
           <w:b/>
           <w:bCs/>
           <w:i/>
-          <w:color w:val="252525"/>
-          <w:lang w:eastAsia="fr-CH"/>
         </w:rPr>
         <w:t>Composant</w:t>
       </w:r>
       <w:r>
         <w:rPr>
-          <w:rFonts w:eastAsia="Times New Roman" w:cs="Times New Roman"/>
+          <w:rFonts w:eastAsia="Times New Roman"/>
           <w:b/>
           <w:bCs/>
           <w:i/>
-          <w:color w:val="252525"/>
-          <w:lang w:eastAsia="fr-CH"/>
         </w:rPr>
         <w:t> :</w:t>
       </w:r>
       <w:r>
         <w:rPr>
-          <w:rFonts w:eastAsia="Times New Roman" w:cs="Times New Roman"/>
+          <w:rFonts w:eastAsia="Times New Roman"/>
           <w:b/>
           <w:bCs/>
-          <w:color w:val="252525"/>
-          <w:lang w:eastAsia="fr-CH"/>
         </w:rPr>
         <w:t xml:space="preserve"> </w:t>
       </w:r>
       <w:r>
         <w:rPr>
-          <w:rFonts w:eastAsia="Times New Roman" w:cs="Times New Roman"/>
-          <w:color w:val="252525"/>
-          <w:lang w:eastAsia="fr-CH"/>
+          <w:rFonts w:eastAsia="Times New Roman"/>
         </w:rPr>
         <w:t>Il représente</w:t>
       </w:r>
       <w:r>
         <w:rPr>
-          <w:rFonts w:eastAsia="Times New Roman" w:cs="Times New Roman"/>
-          <w:color w:val="252525"/>
-          <w:lang w:eastAsia="fr-CH"/>
+          <w:rFonts w:eastAsia="Times New Roman"/>
         </w:rPr>
         <w:t xml:space="preserve"> tous les composants, y compris ceux qui sont composés</w:t>
       </w:r>
       <w:r>
         <w:rPr>
-          <w:rFonts w:eastAsia="Times New Roman" w:cs="Times New Roman"/>
-          <w:color w:val="252525"/>
-          <w:lang w:eastAsia="fr-CH"/>
+          <w:rFonts w:eastAsia="Times New Roman"/>
         </w:rPr>
         <w:t>. Il déclare l’interface pour le comportement par défaut.</w:t>
       </w:r>
     </w:p>
     <w:p>
       <w:pPr>
-        <w:shd w:val="clear" w:color="auto" w:fill="FFFFFF"/>
-        <w:spacing w:before="100" w:beforeAutospacing="1" w:after="24" w:line="360" w:lineRule="atLeast"/>
-        <w:rPr>
-          <w:rFonts w:eastAsia="Times New Roman" w:cs="Times New Roman"/>
-          <w:color w:val="252525"/>
-          <w:lang w:eastAsia="fr-CH"/>
-        </w:rPr>
-      </w:pPr>
-      <w:r>
-        <w:rPr>
-          <w:rFonts w:eastAsia="Times New Roman" w:cs="Times New Roman"/>
+        <w:pStyle w:val="Sansinterligne"/>
+        <w:rPr>
+          <w:rFonts w:eastAsia="Times New Roman"/>
+        </w:rPr>
+      </w:pPr>
+      <w:r>
+        <w:rPr>
+          <w:rFonts w:eastAsia="Times New Roman"/>
           <w:b/>
           <w:bCs/>
           <w:i/>
-          <w:color w:val="252525"/>
-          <w:lang w:eastAsia="fr-CH"/>
         </w:rPr>
         <w:t xml:space="preserve">La </w:t>
       </w:r>
       <w:r>
         <w:rPr>
-          <w:rFonts w:eastAsia="Times New Roman" w:cs="Times New Roman"/>
+          <w:rFonts w:eastAsia="Times New Roman"/>
           <w:b/>
           <w:bCs/>
           <w:i/>
-          <w:color w:val="252525"/>
-          <w:lang w:eastAsia="fr-CH"/>
         </w:rPr>
         <w:t>Feuille</w:t>
       </w:r>
       <w:r>
         <w:rPr>
-          <w:rFonts w:eastAsia="Times New Roman" w:cs="Times New Roman"/>
+          <w:rFonts w:eastAsia="Times New Roman"/>
           <w:bCs/>
           <w:i/>
-          <w:color w:val="252525"/>
-          <w:lang w:eastAsia="fr-CH"/>
         </w:rPr>
         <w:t> :</w:t>
       </w:r>
       <w:r>
         <w:rPr>
-          <w:rFonts w:eastAsia="Times New Roman" w:cs="Times New Roman"/>
-          <w:color w:val="252525"/>
-          <w:lang w:eastAsia="fr-CH"/>
+          <w:rFonts w:eastAsia="Times New Roman"/>
         </w:rPr>
         <w:t xml:space="preserve"> </w:t>
       </w:r>
       <w:r>
         <w:rPr>
-          <w:rFonts w:eastAsia="Times New Roman" w:cs="Times New Roman"/>
-          <w:color w:val="252525"/>
-          <w:lang w:eastAsia="fr-CH"/>
+          <w:rFonts w:eastAsia="Times New Roman"/>
         </w:rPr>
         <w:t xml:space="preserve">Elle </w:t>
       </w:r>
       <w:r>
         <w:rPr>
-          <w:rFonts w:eastAsia="Times New Roman" w:cs="Times New Roman"/>
-          <w:color w:val="252525"/>
-          <w:lang w:eastAsia="fr-CH"/>
+          <w:rFonts w:eastAsia="Times New Roman"/>
         </w:rPr>
         <w:t xml:space="preserve">représente un composant </w:t>
       </w:r>
       <w:r>
         <w:rPr>
-          <w:rFonts w:eastAsia="Times New Roman" w:cs="Times New Roman"/>
-          <w:color w:val="252525"/>
-          <w:lang w:eastAsia="fr-CH"/>
+          <w:rFonts w:eastAsia="Times New Roman"/>
         </w:rPr>
         <w:t>qui ne possède pas d</w:t>
       </w:r>
       <w:r>
         <w:rPr>
-          <w:rFonts w:eastAsia="Times New Roman" w:cs="Times New Roman"/>
-          <w:color w:val="252525"/>
-          <w:lang w:eastAsia="fr-CH"/>
+          <w:rFonts w:eastAsia="Times New Roman"/>
         </w:rPr>
         <w:t>e sous-éléments</w:t>
       </w:r>
       <w:r>
         <w:rPr>
-          <w:rFonts w:eastAsia="Times New Roman" w:cs="Times New Roman"/>
-          <w:color w:val="252525"/>
-          <w:lang w:eastAsia="fr-CH"/>
+          <w:rFonts w:eastAsia="Times New Roman"/>
         </w:rPr>
         <w:t xml:space="preserve">. Les feuilles implémentent le comportement par défaut. </w:t>
       </w:r>
     </w:p>
     <w:p>
       <w:pPr>
-        <w:shd w:val="clear" w:color="auto" w:fill="FFFFFF"/>
-        <w:spacing w:before="100" w:beforeAutospacing="1" w:after="24" w:line="360" w:lineRule="atLeast"/>
-        <w:rPr>
-          <w:rFonts w:eastAsia="Times New Roman" w:cs="Times New Roman"/>
-          <w:color w:val="252525"/>
-          <w:lang w:eastAsia="fr-CH"/>
-        </w:rPr>
-      </w:pPr>
-      <w:r>
-        <w:rPr>
-          <w:rFonts w:eastAsia="Times New Roman" w:cs="Times New Roman"/>
+        <w:pStyle w:val="Sansinterligne"/>
+        <w:rPr>
+          <w:rFonts w:eastAsia="Times New Roman"/>
+        </w:rPr>
+      </w:pPr>
+      <w:r>
+        <w:rPr>
+          <w:rFonts w:eastAsia="Times New Roman"/>
           <w:b/>
           <w:i/>
-          <w:color w:val="252525"/>
-          <w:lang w:eastAsia="fr-CH"/>
         </w:rPr>
         <w:t>Le C</w:t>
       </w:r>
       <w:r>
         <w:rPr>
-          <w:rFonts w:eastAsia="Times New Roman" w:cs="Times New Roman"/>
+          <w:rFonts w:eastAsia="Times New Roman"/>
           <w:b/>
           <w:bCs/>
           <w:i/>
-          <w:color w:val="252525"/>
-          <w:lang w:eastAsia="fr-CH"/>
         </w:rPr>
         <w:t>omposite</w:t>
       </w:r>
       <w:r>
         <w:rPr>
-          <w:rFonts w:eastAsia="Times New Roman" w:cs="Times New Roman"/>
+          <w:rFonts w:eastAsia="Times New Roman"/>
           <w:b/>
           <w:bCs/>
           <w:i/>
-          <w:color w:val="252525"/>
-          <w:lang w:eastAsia="fr-CH"/>
         </w:rPr>
         <w:t> :</w:t>
       </w:r>
       <w:r>
         <w:rPr>
-          <w:rFonts w:eastAsia="Times New Roman" w:cs="Times New Roman"/>
+          <w:rFonts w:eastAsia="Times New Roman"/>
           <w:b/>
           <w:bCs/>
-          <w:color w:val="252525"/>
-          <w:lang w:eastAsia="fr-CH"/>
         </w:rPr>
         <w:t xml:space="preserve"> </w:t>
       </w:r>
       <w:r>
         <w:rPr>
-          <w:rFonts w:eastAsia="Times New Roman" w:cs="Times New Roman"/>
-          <w:color w:val="252525"/>
-          <w:lang w:eastAsia="fr-CH"/>
+          <w:rFonts w:eastAsia="Times New Roman"/>
         </w:rPr>
         <w:t xml:space="preserve">Il </w:t>
       </w:r>
       <w:r>
         <w:rPr>
-          <w:rFonts w:eastAsia="Times New Roman" w:cs="Times New Roman"/>
-          <w:color w:val="252525"/>
-          <w:lang w:eastAsia="fr-CH"/>
+          <w:rFonts w:eastAsia="Times New Roman"/>
         </w:rPr>
         <w:t>représente un composant</w:t>
       </w:r>
       <w:r>
         <w:rPr>
-          <w:rFonts w:eastAsia="Times New Roman" w:cs="Times New Roman"/>
-          <w:color w:val="252525"/>
-          <w:lang w:eastAsia="fr-CH"/>
+          <w:rFonts w:eastAsia="Times New Roman"/>
         </w:rPr>
         <w:t xml:space="preserve"> qui peut</w:t>
       </w:r>
       <w:r>
         <w:rPr>
-          <w:rFonts w:eastAsia="Times New Roman" w:cs="Times New Roman"/>
-          <w:color w:val="252525"/>
-          <w:lang w:eastAsia="fr-CH"/>
+          <w:rFonts w:eastAsia="Times New Roman"/>
         </w:rPr>
         <w:t xml:space="preserve"> avoir des sous-éléments</w:t>
       </w:r>
       <w:r>
         <w:rPr>
-          <w:rFonts w:eastAsia="Times New Roman" w:cs="Times New Roman"/>
-          <w:color w:val="252525"/>
-          <w:lang w:eastAsia="fr-CH"/>
+          <w:rFonts w:eastAsia="Times New Roman"/>
         </w:rPr>
         <w:t>. Il stocke l</w:t>
       </w:r>
       <w:r>
         <w:rPr>
-          <w:rFonts w:eastAsia="Times New Roman" w:cs="Times New Roman"/>
-          <w:color w:val="252525"/>
-          <w:lang w:eastAsia="fr-CH"/>
+          <w:rFonts w:eastAsia="Times New Roman"/>
         </w:rPr>
         <w:t xml:space="preserve">es composants enfant et permet l’accès à ceux-ci. </w:t>
       </w:r>
       <w:r>
         <w:rPr>
-          <w:rFonts w:eastAsia="Times New Roman" w:cs="Times New Roman"/>
-          <w:color w:val="252525"/>
-          <w:lang w:eastAsia="fr-CH"/>
+          <w:rFonts w:eastAsia="Times New Roman"/>
         </w:rPr>
         <w:t xml:space="preserve">Il implémente le comportement en utilisant son ou ses enfants. </w:t>
       </w:r>
+      <w:bookmarkStart w:id="1" w:name="_GoBack"/>
+      <w:bookmarkEnd w:id="1"/>
     </w:p>
     <w:p>
       <w:r>
         <w:rPr>
           <w:noProof/>
+        </w:rPr>
+        <mc:AlternateContent>
+          <mc:Choice Requires="wps">
+            <w:drawing>
+              <wp:anchor distT="0" distB="0" distL="114300" distR="114300" simplePos="0" relativeHeight="251663360" behindDoc="0" locked="0" layoutInCell="1" allowOverlap="1" wp14:anchorId="599ECFBB" wp14:editId="3C943192">
+                <wp:simplePos x="0" y="0"/>
+                <wp:positionH relativeFrom="column">
+                  <wp:posOffset>1113790</wp:posOffset>
+                </wp:positionH>
+                <wp:positionV relativeFrom="paragraph">
+                  <wp:posOffset>2311400</wp:posOffset>
+                </wp:positionV>
+                <wp:extent cx="3543300" cy="635"/>
+                <wp:effectExtent l="0" t="0" r="0" b="0"/>
+                <wp:wrapTopAndBottom/>
+                <wp:docPr id="5" name="Zone de texte 5"/>
+                <wp:cNvGraphicFramePr/>
+                <a:graphic xmlns:a="http://schemas.openxmlformats.org/drawingml/2006/main">
+                  <a:graphicData uri="http://schemas.microsoft.com/office/word/2010/wordprocessingShape">
+                    <wps:wsp>
+                      <wps:cNvSpPr txBox="1"/>
+                      <wps:spPr>
+                        <a:xfrm>
+                          <a:off x="0" y="0"/>
+                          <a:ext cx="3543300" cy="635"/>
+                        </a:xfrm>
+                        <a:prstGeom prst="rect">
+                          <a:avLst/>
+                        </a:prstGeom>
+                        <a:solidFill>
+                          <a:prstClr val="white"/>
+                        </a:solidFill>
+                        <a:ln>
+                          <a:noFill/>
+                        </a:ln>
+                        <a:effectLst/>
+                      </wps:spPr>
+                      <wps:txbx>
+                        <w:txbxContent>
+                          <w:p>
+                            <w:pPr>
+                              <w:pStyle w:val="Lgende"/>
+                              <w:jc w:val="center"/>
+                              <w:rPr>
+                                <w:rFonts w:ascii="Times New Roman" w:eastAsiaTheme="minorHAnsi" w:hAnsi="Times New Roman"/>
+                                <w:noProof/>
+                              </w:rPr>
+                            </w:pPr>
+                            <w:r>
+                              <w:t xml:space="preserve">Figure </w:t>
+                            </w:r>
+                            <w:r>
+                              <w:fldChar w:fldCharType="begin"/>
+                            </w:r>
+                            <w:r>
+                              <w:instrText xml:space="preserve"> SEQ Figure \* ARABIC </w:instrText>
+                            </w:r>
+                            <w:r>
+                              <w:fldChar w:fldCharType="separate"/>
+                            </w:r>
+                            <w:r>
+                              <w:rPr>
+                                <w:noProof/>
+                              </w:rPr>
+                              <w:t>3</w:t>
+                            </w:r>
+                            <w:r>
+                              <w:fldChar w:fldCharType="end"/>
+                            </w:r>
+                            <w:r>
+                              <w:t>. Diagramme du composite</w:t>
+                            </w:r>
+                          </w:p>
+                        </w:txbxContent>
+                      </wps:txbx>
+                      <wps:bodyPr rot="0" spcFirstLastPara="0" vertOverflow="overflow" horzOverflow="overflow" vert="horz" wrap="square" lIns="0" tIns="0" rIns="0" bIns="0" numCol="1" spcCol="0" rtlCol="0" fromWordArt="0" anchor="t" anchorCtr="0" forceAA="0" compatLnSpc="1">
+                        <a:prstTxWarp prst="textNoShape">
+                          <a:avLst/>
+                        </a:prstTxWarp>
+                        <a:spAutoFit/>
+                      </wps:bodyPr>
+                    </wps:wsp>
+                  </a:graphicData>
+                </a:graphic>
+                <wp14:sizeRelH relativeFrom="margin">
+                  <wp14:pctWidth>0</wp14:pctWidth>
+                </wp14:sizeRelH>
+                <wp14:sizeRelV relativeFrom="margin">
+                  <wp14:pctHeight>0</wp14:pctHeight>
+                </wp14:sizeRelV>
+              </wp:anchor>
+            </w:drawing>
+          </mc:Choice>
+          <mc:Fallback>
+            <w:pict>
+              <v:shape w14:anchorId="599ECFBB" id="Zone de texte 5" o:spid="_x0000_s1027" type="#_x0000_t202" style="position:absolute;left:0;text-align:left;margin-left:87.7pt;margin-top:182pt;width:279pt;height:.05pt;z-index:251663360;visibility:visible;mso-wrap-style:square;mso-width-percent:0;mso-height-percent:0;mso-wrap-distance-left:9pt;mso-wrap-distance-top:0;mso-wrap-distance-right:9pt;mso-wrap-distance-bottom:0;mso-position-horizontal:absolute;mso-position-horizontal-relative:text;mso-position-vertical:absolute;mso-position-vertical-relative:text;mso-width-percent:0;mso-height-percent:0;mso-width-relative:margin;mso-height-relative:margin;v-text-anchor:top" o:gfxdata="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" stroked="f">
+                <v:textbox style="mso-fit-shape-to-text:t" inset="0,0,0,0">
+                  <w:txbxContent>
+                    <w:p>
+                      <w:pPr>
+                        <w:pStyle w:val="Lgende"/>
+                        <w:jc w:val="center"/>
+                        <w:rPr>
+                          <w:rFonts w:ascii="Times New Roman" w:eastAsiaTheme="minorHAnsi" w:hAnsi="Times New Roman"/>
+                          <w:noProof/>
+                        </w:rPr>
+                      </w:pPr>
+                      <w:r>
+                        <w:t xml:space="preserve">Figure </w:t>
+                      </w:r>
+                      <w:r>
+                        <w:fldChar w:fldCharType="begin"/>
+                      </w:r>
+                      <w:r>
+                        <w:instrText xml:space="preserve"> SEQ Figure \* ARABIC </w:instrText>
+                      </w:r>
+                      <w:r>
+                        <w:fldChar w:fldCharType="separate"/>
+                      </w:r>
+                      <w:r>
+                        <w:rPr>
+                          <w:noProof/>
+                        </w:rPr>
+                        <w:t>3</w:t>
+                      </w:r>
+                      <w:r>
+                        <w:fldChar w:fldCharType="end"/>
+                      </w:r>
+                      <w:r>
+                        <w:t>. Diagramme du composite</w:t>
+                      </w:r>
+                    </w:p>
+                  </w:txbxContent>
+                </v:textbox>
+                <w10:wrap type="topAndBottom"/>
+              </v:shape>
+            </w:pict>
+          </mc:Fallback>
+        </mc:AlternateContent>
+      </w:r>
+      <w:r>
+        <w:rPr>
+          <w:noProof/>
           <w:lang w:eastAsia="fr-CH"/>
         </w:rPr>
         <w:drawing>
-          <wp:anchor distT="0" distB="0" distL="114300" distR="114300" simplePos="0" relativeHeight="251659264" behindDoc="1" locked="0" layoutInCell="1" allowOverlap="1" wp14:anchorId="109B1817" wp14:editId="28F7D66A">
+          <wp:anchor distT="0" distB="0" distL="114300" distR="114300" simplePos="0" relativeHeight="251659264" behindDoc="1" locked="0" layoutInCell="1" allowOverlap="1" wp14:anchorId="642AF07A" wp14:editId="5E58523C">
             <wp:simplePos x="0" y="0"/>
             <wp:positionH relativeFrom="margin">
-              <wp:posOffset>1108710</wp:posOffset>
+              <wp:posOffset>1114356</wp:posOffset>
             </wp:positionH>
             <wp:positionV relativeFrom="paragraph">
-              <wp:posOffset>38735</wp:posOffset>
+              <wp:posOffset>40142</wp:posOffset>
             </wp:positionV>
             <wp:extent cx="3543300" cy="2214245"/>
             <wp:effectExtent l="0" t="0" r="0" b="0"/>
-            <wp:wrapNone/>
+            <wp:wrapTopAndBottom/>
             <wp:docPr id="3" name="Image 3" descr="La classe composant dérive &quot;composite&quot; et &quot;feuille&quot;. Un composite a 0 composants ou plus."/>
             <wp:cNvGraphicFramePr>
               <a:graphicFrameLocks xmlns:a="http://schemas.openxmlformats.org/drawingml/2006/main" noChangeAspect="1"/>
@@ -1036,102 +1243,231 @@
           </wp:anchor>
         </w:drawing>
       </w:r>
+      <w:r>
+        <w:rPr>
+          <w:lang w:val="fr-FR"/>
+        </w:rPr>
+        <w:t>Pour manipuler des objets, l’utilisateur, aussi dit client dans ce cas v</w:t>
+      </w:r>
+      <w:r>
+        <w:rPr>
+          <w:lang w:val="fr-FR"/>
+        </w:rPr>
+        <w:t>a utiliser la classe composant.</w:t>
+      </w:r>
     </w:p>
     <w:p>
       <w:pPr>
-        <w:jc w:val="center"/>
-      </w:pPr>
+        <w:pStyle w:val="Titre1"/>
+        <w:rPr>
+          <w:lang w:val="fr-FR"/>
+        </w:rPr>
+      </w:pPr>
+      <w:r>
+        <w:rPr>
+          <w:lang w:val="fr-FR"/>
+        </w:rPr>
+        <w:t>Implémentation</w:t>
+      </w:r>
     </w:p>
     <w:p>
       <w:pPr>
-        <w:jc w:val="center"/>
-        <w:rPr>
-          <w:lang w:val="fr-FR"/>
-        </w:rPr>
-      </w:pPr>
+        <w:pStyle w:val="Titre2"/>
+        <w:rPr>
+          <w:lang w:val="fr-FR"/>
+        </w:rPr>
+      </w:pPr>
+      <w:r>
+        <w:rPr>
+          <w:lang w:val="fr-FR"/>
+        </w:rPr>
+        <w:t>Séparation</w:t>
+      </w:r>
     </w:p>
     <w:p>
       <w:pPr>
-        <w:jc w:val="center"/>
-        <w:rPr>
-          <w:lang w:val="fr-FR"/>
-        </w:rPr>
-      </w:pPr>
+        <w:rPr>
+          <w:lang w:val="fr-FR"/>
+        </w:rPr>
+      </w:pPr>
+      <w:r>
+        <w:rPr>
+          <w:lang w:val="fr-FR"/>
+        </w:rPr>
+        <w:t>Afin de rendre le code plus lisible et compréhensible, le programme a été séparés en package</w:t>
+      </w:r>
+      <w:r>
+        <w:rPr>
+          <w:lang w:val="fr-FR"/>
+        </w:rPr>
+        <w:t xml:space="preserve"> ressemblant à une structure MVC</w:t>
+      </w:r>
+      <w:r>
+        <w:rPr>
+          <w:lang w:val="fr-FR"/>
+        </w:rPr>
+        <w:t> :</w:t>
+      </w:r>
     </w:p>
     <w:p>
       <w:pPr>
-        <w:jc w:val="center"/>
-        <w:rPr>
-          <w:lang w:val="fr-FR"/>
-        </w:rPr>
-      </w:pPr>
+        <w:pStyle w:val="Sansinterligne"/>
+        <w:rPr>
+          <w:lang w:val="fr-FR"/>
+        </w:rPr>
+      </w:pPr>
+      <w:r>
+        <w:rPr>
+          <w:lang w:val="fr-FR"/>
+        </w:rPr>
+        <w:t xml:space="preserve">Contrôleur : </w:t>
+      </w:r>
+      <w:r>
+        <w:rPr>
+          <w:lang w:val="fr-FR"/>
+        </w:rPr>
+        <w:t xml:space="preserve">La partie </w:t>
+      </w:r>
+      <w:r>
+        <w:rPr>
+          <w:i/>
+          <w:lang w:val="fr-FR"/>
+        </w:rPr>
+        <w:t>algorithme</w:t>
+      </w:r>
+      <w:r>
+        <w:rPr>
+          <w:lang w:val="fr-FR"/>
+        </w:rPr>
+        <w:t xml:space="preserve"> contient la classe Fractal qui détient les méthodes qui vont effectuer l’algorithme de « </w:t>
+      </w:r>
+      <w:proofErr w:type="spellStart"/>
+      <w:r>
+        <w:rPr>
+          <w:lang w:val="fr-FR"/>
+        </w:rPr>
+        <w:t>Fractalisation</w:t>
+      </w:r>
+      <w:proofErr w:type="spellEnd"/>
+      <w:r>
+        <w:rPr>
+          <w:lang w:val="fr-FR"/>
+        </w:rPr>
+        <w:t> ». C’est donc elle qui va pleinement utiliser la structure composite en s’occupant</w:t>
+      </w:r>
+      <w:r>
+        <w:rPr>
+          <w:lang w:val="fr-FR"/>
+        </w:rPr>
+        <w:t xml:space="preserve"> de :</w:t>
+      </w:r>
     </w:p>
     <w:p>
       <w:pPr>
-        <w:jc w:val="center"/>
-        <w:rPr>
-          <w:lang w:val="fr-FR"/>
-        </w:rPr>
-      </w:pPr>
+        <w:pStyle w:val="Sansinterligne"/>
+        <w:numPr>
+          <w:ilvl w:val="1"/>
+          <w:numId w:val="7"/>
+        </w:numPr>
+        <w:rPr>
+          <w:lang w:val="fr-FR"/>
+        </w:rPr>
+      </w:pPr>
+      <w:r>
+        <w:rPr>
+          <w:lang w:val="fr-FR"/>
+        </w:rPr>
+        <w:t>Créer le polygone avec les arguments insérés par l’utilisateur ;</w:t>
+      </w:r>
     </w:p>
     <w:p>
       <w:pPr>
-        <w:jc w:val="center"/>
-        <w:rPr>
-          <w:lang w:val="fr-FR"/>
-        </w:rPr>
-      </w:pPr>
+        <w:pStyle w:val="Sansinterligne"/>
+        <w:numPr>
+          <w:ilvl w:val="1"/>
+          <w:numId w:val="7"/>
+        </w:numPr>
+        <w:rPr>
+          <w:lang w:val="fr-FR"/>
+        </w:rPr>
+      </w:pPr>
+      <w:r>
+        <w:rPr>
+          <w:lang w:val="fr-FR"/>
+        </w:rPr>
+        <w:t>Transformer les lignes du polygone en composite et y inséré les nouvelles lignes selon le fractal choisi.</w:t>
+      </w:r>
     </w:p>
     <w:p>
       <w:pPr>
-        <w:jc w:val="center"/>
+        <w:pStyle w:val="Sansinterligne"/>
+        <w:rPr>
+          <w:lang w:val="fr-FR"/>
+        </w:rPr>
+      </w:pPr>
+      <w:r>
+        <w:rPr>
+          <w:lang w:val="fr-FR"/>
+        </w:rPr>
+        <w:t xml:space="preserve">Vues : </w:t>
+      </w:r>
+      <w:r>
+        <w:rPr>
+          <w:lang w:val="fr-FR"/>
+        </w:rPr>
+        <w:t xml:space="preserve">La partie </w:t>
+      </w:r>
+      <w:r>
         <w:rPr>
           <w:i/>
-          <w:color w:val="548DD4" w:themeColor="text2" w:themeTint="99"/>
-          <w:sz w:val="18"/>
-          <w:szCs w:val="18"/>
-          <w:lang w:val="fr-FR"/>
-        </w:rPr>
-      </w:pPr>
-      <w:r>
-        <w:rPr>
-          <w:i/>
-          <w:color w:val="548DD4" w:themeColor="text2" w:themeTint="99"/>
-          <w:sz w:val="18"/>
-          <w:szCs w:val="18"/>
-          <w:lang w:val="fr-FR"/>
-        </w:rPr>
-        <w:t>Diagramme de classes</w:t>
+          <w:lang w:val="fr-FR"/>
+        </w:rPr>
+        <w:t>interfaces</w:t>
+      </w:r>
+      <w:r>
+        <w:rPr>
+          <w:lang w:val="fr-FR"/>
+        </w:rPr>
+        <w:t xml:space="preserve"> contient les fenêtres et objets destinés à une interface graphique utilisateur afin que celui-ci puisse saisir ces paramètres a</w:t>
+      </w:r>
+      <w:r>
+        <w:rPr>
+          <w:lang w:val="fr-FR"/>
+        </w:rPr>
+        <w:t>insi que visualiser le résultat ;</w:t>
       </w:r>
     </w:p>
     <w:p>
       <w:pPr>
-        <w:rPr>
-          <w:lang w:val="fr-FR"/>
-        </w:rPr>
-      </w:pPr>
-      <w:r>
-        <w:rPr>
-          <w:lang w:val="fr-FR"/>
-        </w:rPr>
-        <w:t xml:space="preserve">Pour manipuler des objets, l’utilisateur, aussi dit client dans ce cas va utiliser la classe composant. </w:t>
-      </w:r>
-      <w:bookmarkStart w:id="1" w:name="_GoBack"/>
-      <w:bookmarkEnd w:id="1"/>
-    </w:p>
-    <w:p/>
-    <w:p>
-      <w:pPr>
-        <w:pStyle w:val="Titre1"/>
-        <w:rPr>
-          <w:lang w:val="fr-FR"/>
-        </w:rPr>
-      </w:pPr>
-      <w:r>
-        <w:rPr>
-          <w:lang w:val="fr-FR"/>
-        </w:rPr>
-        <w:t>Implémentation</w:t>
+        <w:pStyle w:val="Sansinterligne"/>
+        <w:rPr>
+          <w:lang w:val="fr-FR"/>
+        </w:rPr>
+      </w:pPr>
+      <w:r>
+        <w:rPr>
+          <w:lang w:val="fr-FR"/>
+        </w:rPr>
+        <w:t xml:space="preserve">Modèles : </w:t>
+      </w:r>
+      <w:r>
+        <w:rPr>
+          <w:lang w:val="fr-FR"/>
+        </w:rPr>
+        <w:t xml:space="preserve">La partie </w:t>
+      </w:r>
+      <w:r>
+        <w:rPr>
+          <w:i/>
+          <w:lang w:val="fr-FR"/>
+        </w:rPr>
+        <w:t>component</w:t>
+      </w:r>
+      <w:r>
+        <w:rPr>
+          <w:lang w:val="fr-FR"/>
+        </w:rPr>
+        <w:t xml:space="preserve"> contient la hiérarchie des classes du design pattern « Composite ».</w:t>
       </w:r>
     </w:p>
     <w:p>
@@ -1150,30 +1486,60 @@
     </w:p>
     <w:p>
       <w:pPr>
-        <w:pStyle w:val="Titre2"/>
-        <w:rPr>
-          <w:lang w:val="fr-FR"/>
-        </w:rPr>
-      </w:pPr>
-      <w:r>
-        <w:rPr>
-          <w:lang w:val="fr-FR"/>
-        </w:rPr>
-        <w:t>Composite</w:t>
+        <w:rPr>
+          <w:lang w:val="fr-FR"/>
+        </w:rPr>
+      </w:pPr>
+      <w:r>
+        <w:rPr>
+          <w:lang w:val="fr-FR"/>
+        </w:rPr>
+        <w:t xml:space="preserve">On utilisera le singleton dans notre projet afin de </w:t>
+      </w:r>
+      <w:r>
+        <w:rPr>
+          <w:lang w:val="fr-FR"/>
+        </w:rPr>
+        <w:t>garantir l’exclusivité de notre objet mère qui est la classe Fra</w:t>
+      </w:r>
+      <w:r>
+        <w:rPr>
+          <w:lang w:val="fr-FR"/>
+        </w:rPr>
+        <w:t>ctal</w:t>
+      </w:r>
+      <w:r>
+        <w:rPr>
+          <w:lang w:val="fr-FR"/>
+        </w:rPr>
+        <w:t xml:space="preserve">. </w:t>
+      </w:r>
+      <w:r>
+        <w:rPr>
+          <w:lang w:val="fr-FR"/>
+        </w:rPr>
+        <w:t xml:space="preserve">Ce programme ne profite pas pleinement de l’utilité du design pattern « Singleton » mais </w:t>
+      </w:r>
+      <w:r>
+        <w:rPr>
+          <w:lang w:val="fr-FR"/>
+        </w:rPr>
+        <w:t>il a été réalisé dans un but didactique.</w:t>
       </w:r>
     </w:p>
     <w:p>
       <w:pPr>
-        <w:pStyle w:val="Titre1"/>
-        <w:rPr>
-          <w:lang w:val="fr-FR"/>
-        </w:rPr>
-      </w:pPr>
-      <w:r>
-        <w:rPr>
-          <w:lang w:val="fr-FR"/>
-        </w:rPr>
-        <w:t>Conclusion</w:t>
+        <w:pStyle w:val="Titre2"/>
+        <w:rPr>
+          <w:lang w:val="fr-FR"/>
+        </w:rPr>
+      </w:pPr>
+      <w:r>
+        <w:rPr>
+          <w:lang w:val="fr-FR"/>
+        </w:rPr>
+        <w:lastRenderedPageBreak/>
+        <w:t>Composite</w:t>
       </w:r>
     </w:p>
     <w:p>
@@ -1182,18 +1548,554 @@
           <w:lang w:val="fr-FR"/>
         </w:rPr>
       </w:pPr>
+      <w:r>
+        <w:rPr>
+          <w:lang w:val="fr-FR"/>
+        </w:rPr>
+        <w:t xml:space="preserve">Après avoir identifié la nature de la fonction voulue, dans notre cas </w:t>
+      </w:r>
+      <w:r>
+        <w:rPr>
+          <w:lang w:val="fr-FR"/>
+        </w:rPr>
+        <w:t>« dessiner »</w:t>
+      </w:r>
+      <w:r>
+        <w:rPr>
+          <w:lang w:val="fr-FR"/>
+        </w:rPr>
+        <w:t xml:space="preserve">, on peut définir la fonction de la classe </w:t>
+      </w:r>
+      <w:r>
+        <w:rPr>
+          <w:lang w:val="fr-FR"/>
+        </w:rPr>
+        <w:t>c</w:t>
+      </w:r>
+      <w:r>
+        <w:rPr>
+          <w:lang w:val="fr-FR"/>
+        </w:rPr>
+        <w:t>omposant</w:t>
+      </w:r>
+      <w:r>
+        <w:rPr>
+          <w:lang w:val="fr-FR"/>
+        </w:rPr>
+        <w:t xml:space="preserve">. </w:t>
+      </w:r>
     </w:p>
     <w:p>
       <w:pPr>
-        <w:rPr>
-          <w:rFonts w:asciiTheme="minorHAnsi" w:hAnsiTheme="minorHAnsi"/>
-          <w:lang w:val="fr-FR"/>
-        </w:rPr>
-      </w:pPr>
+        <w:pStyle w:val="Code"/>
+        <w:rPr>
+          <w:rFonts w:eastAsia="Times New Roman"/>
+        </w:rPr>
+      </w:pPr>
+      <w:r>
+        <w:rPr>
+          <w:rFonts w:eastAsia="Times New Roman"/>
+          <w:color w:val="C0C0C0"/>
+        </w:rPr>
+        <w:t xml:space="preserve">    </w:t>
+      </w:r>
+      <w:proofErr w:type="spellStart"/>
+      <w:r>
+        <w:rPr>
+          <w:rFonts w:eastAsia="Times New Roman"/>
+        </w:rPr>
+        <w:t>virtual</w:t>
+      </w:r>
+      <w:proofErr w:type="spellEnd"/>
+      <w:r>
+        <w:rPr>
+          <w:rFonts w:eastAsia="Times New Roman"/>
+          <w:color w:val="C0C0C0"/>
+        </w:rPr>
+        <w:t xml:space="preserve"> </w:t>
+      </w:r>
+      <w:proofErr w:type="spellStart"/>
+      <w:r>
+        <w:rPr>
+          <w:rFonts w:eastAsia="Times New Roman"/>
+        </w:rPr>
+        <w:t>void</w:t>
+      </w:r>
+      <w:proofErr w:type="spellEnd"/>
+      <w:r>
+        <w:rPr>
+          <w:rFonts w:eastAsia="Times New Roman"/>
+          <w:color w:val="C0C0C0"/>
+        </w:rPr>
+        <w:t xml:space="preserve"> </w:t>
+      </w:r>
+      <w:proofErr w:type="spellStart"/>
+      <w:proofErr w:type="gramStart"/>
+      <w:r>
+        <w:rPr>
+          <w:rFonts w:eastAsia="Times New Roman"/>
+          <w:i/>
+          <w:iCs/>
+          <w:color w:val="000000"/>
+        </w:rPr>
+        <w:t>draw</w:t>
+      </w:r>
+      <w:proofErr w:type="spellEnd"/>
+      <w:r>
+        <w:rPr>
+          <w:rFonts w:eastAsia="Times New Roman"/>
+          <w:color w:val="000000"/>
+        </w:rPr>
+        <w:t>(</w:t>
+      </w:r>
+      <w:proofErr w:type="spellStart"/>
+      <w:proofErr w:type="gramEnd"/>
+      <w:r>
+        <w:rPr>
+          <w:rFonts w:eastAsia="Times New Roman"/>
+          <w:color w:val="800080"/>
+        </w:rPr>
+        <w:t>QPainter</w:t>
+      </w:r>
+      <w:proofErr w:type="spellEnd"/>
+      <w:r>
+        <w:rPr>
+          <w:rFonts w:eastAsia="Times New Roman"/>
+          <w:color w:val="C0C0C0"/>
+        </w:rPr>
+        <w:t xml:space="preserve"> </w:t>
+      </w:r>
+      <w:r>
+        <w:rPr>
+          <w:rFonts w:eastAsia="Times New Roman"/>
+          <w:color w:val="000000"/>
+        </w:rPr>
+        <w:t>&amp;</w:t>
+      </w:r>
+      <w:proofErr w:type="spellStart"/>
+      <w:r>
+        <w:rPr>
+          <w:rFonts w:eastAsia="Times New Roman"/>
+        </w:rPr>
+        <w:t>gc</w:t>
+      </w:r>
+      <w:proofErr w:type="spellEnd"/>
+      <w:r>
+        <w:rPr>
+          <w:rFonts w:eastAsia="Times New Roman"/>
+          <w:color w:val="000000"/>
+        </w:rPr>
+        <w:t>)</w:t>
+      </w:r>
+      <w:r>
+        <w:rPr>
+          <w:rFonts w:eastAsia="Times New Roman"/>
+          <w:color w:val="C0C0C0"/>
+        </w:rPr>
+        <w:t xml:space="preserve"> </w:t>
+      </w:r>
+      <w:r>
+        <w:rPr>
+          <w:rFonts w:eastAsia="Times New Roman"/>
+          <w:color w:val="000000"/>
+        </w:rPr>
+        <w:t>=</w:t>
+      </w:r>
+      <w:r>
+        <w:rPr>
+          <w:rFonts w:eastAsia="Times New Roman"/>
+          <w:color w:val="C0C0C0"/>
+        </w:rPr>
+        <w:t xml:space="preserve"> </w:t>
+      </w:r>
+      <w:r>
+        <w:rPr>
+          <w:rFonts w:eastAsia="Times New Roman"/>
+          <w:color w:val="000080"/>
+        </w:rPr>
+        <w:t>0</w:t>
+      </w:r>
+      <w:r>
+        <w:rPr>
+          <w:rFonts w:eastAsia="Times New Roman"/>
+          <w:color w:val="000000"/>
+        </w:rPr>
+        <w:t>;</w:t>
+      </w:r>
+    </w:p>
+    <w:p>
+      <w:r>
+        <w:t xml:space="preserve">Cette méthode sera implémenté dans les classes enfants </w:t>
+      </w:r>
+      <w:r>
+        <w:t>feuille et composite</w:t>
+      </w:r>
+      <w:r>
+        <w:t>.</w:t>
+      </w:r>
+      <w:r>
+        <w:t xml:space="preserve"> Lors de l’appel ce celle-ci, pour chaque composite, on cherchera alors à atteindre tous ses enfants afin de pouvoir dessiner les lignes finales. On va donc itérer sur les enfants tant qu’</w:t>
+      </w:r>
+      <w:r>
+        <w:t>on ne trouve pas de lignes :</w:t>
+      </w:r>
+    </w:p>
+    <w:p>
+      <w:pPr>
+        <w:pStyle w:val="Code"/>
+      </w:pPr>
+      <w:r>
+        <w:rPr>
+          <w:color w:val="C0C0C0"/>
+        </w:rPr>
+        <w:t xml:space="preserve">   </w:t>
+      </w:r>
+      <w:proofErr w:type="spellStart"/>
+      <w:proofErr w:type="gramStart"/>
+      <w:r>
+        <w:rPr>
+          <w:color w:val="808000"/>
+        </w:rPr>
+        <w:t>foreach</w:t>
+      </w:r>
+      <w:proofErr w:type="spellEnd"/>
+      <w:r>
+        <w:rPr>
+          <w:color w:val="000000"/>
+        </w:rPr>
+        <w:t>(</w:t>
+      </w:r>
+      <w:proofErr w:type="gramEnd"/>
+      <w:r>
+        <w:rPr>
+          <w:color w:val="800080"/>
+        </w:rPr>
+        <w:t>Component</w:t>
+      </w:r>
+      <w:r>
+        <w:rPr>
+          <w:color w:val="C0C0C0"/>
+        </w:rPr>
+        <w:t xml:space="preserve"> </w:t>
+      </w:r>
+      <w:r>
+        <w:rPr>
+          <w:color w:val="000000"/>
+        </w:rPr>
+        <w:t>*c,</w:t>
+      </w:r>
+      <w:r>
+        <w:rPr>
+          <w:color w:val="C0C0C0"/>
+        </w:rPr>
+        <w:t xml:space="preserve"> </w:t>
+      </w:r>
+      <w:proofErr w:type="spellStart"/>
+      <w:r>
+        <w:t>listChildren</w:t>
+      </w:r>
+      <w:proofErr w:type="spellEnd"/>
+      <w:r>
+        <w:rPr>
+          <w:color w:val="000000"/>
+        </w:rPr>
+        <w:t>)</w:t>
+      </w:r>
+    </w:p>
+    <w:p>
+      <w:pPr>
+        <w:pStyle w:val="Code"/>
+      </w:pPr>
+      <w:r>
+        <w:rPr>
+          <w:color w:val="C0C0C0"/>
+        </w:rPr>
+        <w:t xml:space="preserve">    </w:t>
+      </w:r>
+      <w:r>
+        <w:rPr>
+          <w:color w:val="000000"/>
+        </w:rPr>
+        <w:t>{</w:t>
+      </w:r>
+    </w:p>
+    <w:p>
+      <w:pPr>
+        <w:pStyle w:val="Code"/>
+      </w:pPr>
+      <w:r>
+        <w:rPr>
+          <w:color w:val="C0C0C0"/>
+        </w:rPr>
+        <w:t xml:space="preserve">        </w:t>
+      </w:r>
+      <w:r>
+        <w:rPr>
+          <w:color w:val="000000"/>
+        </w:rPr>
+        <w:t>c-&gt;</w:t>
+      </w:r>
+      <w:proofErr w:type="spellStart"/>
+      <w:proofErr w:type="gramStart"/>
+      <w:r>
+        <w:rPr>
+          <w:i/>
+          <w:iCs/>
+          <w:color w:val="000000"/>
+        </w:rPr>
+        <w:t>draw</w:t>
+      </w:r>
+      <w:proofErr w:type="spellEnd"/>
+      <w:r>
+        <w:rPr>
+          <w:color w:val="000000"/>
+        </w:rPr>
+        <w:t>(</w:t>
+      </w:r>
+      <w:proofErr w:type="spellStart"/>
+      <w:proofErr w:type="gramEnd"/>
+      <w:r>
+        <w:rPr>
+          <w:color w:val="000000"/>
+        </w:rPr>
+        <w:t>gc</w:t>
+      </w:r>
+      <w:proofErr w:type="spellEnd"/>
+      <w:r>
+        <w:rPr>
+          <w:color w:val="000000"/>
+        </w:rPr>
+        <w:t>);</w:t>
+      </w:r>
+    </w:p>
+    <w:p>
+      <w:pPr>
+        <w:pStyle w:val="Code"/>
+        <w:rPr>
+          <w:lang w:val="fr-FR"/>
+        </w:rPr>
+      </w:pPr>
+      <w:r>
+        <w:rPr>
+          <w:color w:val="C0C0C0"/>
+        </w:rPr>
+        <w:t xml:space="preserve">    </w:t>
+      </w:r>
+      <w:r>
+        <w:rPr>
+          <w:color w:val="000000"/>
+        </w:rPr>
+        <w:t>}</w:t>
+      </w:r>
+    </w:p>
+    <w:p>
+      <w:pPr>
+        <w:rPr>
+          <w:lang w:val="fr-FR"/>
+        </w:rPr>
+      </w:pPr>
+      <w:r>
+        <w:rPr>
+          <w:lang w:val="fr-FR"/>
+        </w:rPr>
+        <w:t>Quand on finira par tomber sur une ligne, on va tout simplement la dessiner :</w:t>
+      </w:r>
+    </w:p>
+    <w:p>
+      <w:pPr>
+        <w:pStyle w:val="Code"/>
+        <w:rPr>
+          <w:lang w:val="fr-FR"/>
+        </w:rPr>
+      </w:pPr>
+      <w:proofErr w:type="spellStart"/>
+      <w:proofErr w:type="gramStart"/>
+      <w:r>
+        <w:t>gc.drawLine</w:t>
+      </w:r>
+      <w:proofErr w:type="spellEnd"/>
+      <w:r>
+        <w:t>(</w:t>
+      </w:r>
+      <w:proofErr w:type="gramEnd"/>
+      <w:r>
+        <w:rPr>
+          <w:color w:val="800000"/>
+        </w:rPr>
+        <w:t>_p1</w:t>
+      </w:r>
+      <w:r>
+        <w:t>,</w:t>
+      </w:r>
+      <w:r>
+        <w:rPr>
+          <w:color w:val="C0C0C0"/>
+        </w:rPr>
+        <w:t xml:space="preserve"> </w:t>
+      </w:r>
+      <w:r>
+        <w:rPr>
+          <w:color w:val="800000"/>
+        </w:rPr>
+        <w:t>_p2</w:t>
+      </w:r>
+      <w:r>
+        <w:t>);</w:t>
+      </w:r>
+    </w:p>
+    <w:p>
+      <w:r>
+        <w:t>Cette structure témoigne également d’une sorte de récursivité (appel de la fonction jusqu’à l’ancrage).</w:t>
+      </w:r>
+    </w:p>
+    <w:p>
+      <w:pPr>
+        <w:pStyle w:val="Titre2"/>
+        <w:rPr>
+          <w:lang w:val="fr-FR"/>
+        </w:rPr>
+      </w:pPr>
+      <w:proofErr w:type="spellStart"/>
+      <w:r>
+        <w:rPr>
+          <w:lang w:val="fr-FR"/>
+        </w:rPr>
+        <w:t>Fractalisation</w:t>
+      </w:r>
+      <w:proofErr w:type="spellEnd"/>
+    </w:p>
+    <w:p>
+      <w:pPr>
+        <w:rPr>
+          <w:lang w:val="fr-FR"/>
+        </w:rPr>
+      </w:pPr>
+      <w:r>
+        <w:rPr>
+          <w:lang w:val="fr-FR"/>
+        </w:rPr>
+        <w:t>(Nils : parler de la méthode des matrices)</w:t>
+      </w:r>
+    </w:p>
+    <w:p>
+      <w:pPr>
+        <w:pStyle w:val="Titre1"/>
+        <w:rPr>
+          <w:lang w:val="fr-FR"/>
+        </w:rPr>
+      </w:pPr>
+      <w:r>
+        <w:rPr>
+          <w:lang w:val="fr-FR"/>
+        </w:rPr>
+        <w:t>Conclusion</w:t>
+      </w:r>
+    </w:p>
+    <w:p>
+      <w:pPr>
+        <w:rPr>
+          <w:lang w:val="fr-FR"/>
+        </w:rPr>
+      </w:pPr>
+      <w:r>
+        <w:rPr>
+          <w:lang w:val="fr-FR"/>
+        </w:rPr>
+        <w:t xml:space="preserve">Le programme fournit des résultats très satisfaisants. On peut générer rapidement divers formes avec l’algorithme de </w:t>
+      </w:r>
+      <w:proofErr w:type="spellStart"/>
+      <w:r>
+        <w:rPr>
+          <w:lang w:val="fr-FR"/>
+        </w:rPr>
+        <w:t>Cesaro</w:t>
+      </w:r>
+      <w:proofErr w:type="spellEnd"/>
+      <w:r>
+        <w:rPr>
+          <w:lang w:val="fr-FR"/>
+        </w:rPr>
+        <w:t xml:space="preserve"> et l’interface graphique permet de visualiser la forme finale produite par un nombre spécifié d</w:t>
+      </w:r>
+      <w:r>
+        <w:rPr>
+          <w:lang w:val="fr-FR"/>
+        </w:rPr>
+        <w:t xml:space="preserve">e </w:t>
+      </w:r>
+      <w:proofErr w:type="spellStart"/>
+      <w:r>
+        <w:rPr>
+          <w:lang w:val="fr-FR"/>
+        </w:rPr>
+        <w:t>fractalisation</w:t>
+      </w:r>
+      <w:proofErr w:type="spellEnd"/>
+      <w:r>
+        <w:rPr>
+          <w:lang w:val="fr-FR"/>
+        </w:rPr>
+        <w:t>. L’implémentation du pattern composite était pleinement justifier dans notre programme et a été très utile dans les étapes de transformation.</w:t>
+      </w:r>
+    </w:p>
+    <w:p>
+      <w:pPr>
+        <w:jc w:val="center"/>
+        <w:rPr>
+          <w:lang w:val="fr-FR"/>
+        </w:rPr>
+      </w:pPr>
+      <w:r>
+        <w:rPr>
+          <w:noProof/>
+          <w:lang w:eastAsia="fr-CH"/>
+        </w:rPr>
+        <w:drawing>
+          <wp:inline distT="0" distB="0" distL="0" distR="0">
+            <wp:extent cx="4868562" cy="2952126"/>
+            <wp:effectExtent l="0" t="0" r="8255" b="635"/>
+            <wp:docPr id="6" name="Image 6"/>
+            <wp:cNvGraphicFramePr>
+              <a:graphicFrameLocks xmlns:a="http://schemas.openxmlformats.org/drawingml/2006/main" noChangeAspect="1"/>
+            </wp:cNvGraphicFramePr>
+            <a:graphic xmlns:a="http://schemas.openxmlformats.org/drawingml/2006/main">
+              <a:graphicData uri="http://schemas.openxmlformats.org/drawingml/2006/picture">
+                <pic:pic xmlns:pic="http://schemas.openxmlformats.org/drawingml/2006/picture">
+                  <pic:nvPicPr>
+                    <pic:cNvPr id="1" name=""/>
+                    <pic:cNvPicPr/>
+                  </pic:nvPicPr>
+                  <pic:blipFill>
+                    <a:blip r:embed="rId12">
+                      <a:extLst>
+                        <a:ext uri="{28A0092B-C50C-407E-A947-70E740481C1C}">
+                          <a14:useLocalDpi xmlns:a14="http://schemas.microsoft.com/office/drawing/2010/main" val="0"/>
+                        </a:ext>
+                      </a:extLst>
+                    </a:blip>
+                    <a:stretch>
+                      <a:fillRect/>
+                    </a:stretch>
+                  </pic:blipFill>
+                  <pic:spPr>
+                    <a:xfrm>
+                      <a:off x="0" y="0"/>
+                      <a:ext cx="4868562" cy="2952126"/>
+                    </a:xfrm>
+                    <a:prstGeom prst="rect">
+                      <a:avLst/>
+                    </a:prstGeom>
+                  </pic:spPr>
+                </pic:pic>
+              </a:graphicData>
+            </a:graphic>
+          </wp:inline>
+        </w:drawing>
+      </w:r>
     </w:p>
     <w:sectPr>
-      <w:headerReference w:type="default" r:id="rId12"/>
-      <w:footerReference w:type="default" r:id="rId13"/>
+      <w:headerReference w:type="default" r:id="rId13"/>
+      <w:footerReference w:type="default" r:id="rId14"/>
       <w:pgSz w:w="11906" w:h="16838"/>
       <w:pgMar w:top="89" w:right="1417" w:bottom="1417" w:left="1417" w:header="429" w:footer="340" w:gutter="0"/>
       <w:pgBorders w:offsetFrom="page">
@@ -1330,7 +2232,8 @@
   <w:tbl>
     <w:tblPr>
       <w:tblStyle w:val="Grilledutableau"/>
-      <w:tblW w:w="9639" w:type="dxa"/>
+      <w:tblW w:w="9324" w:type="dxa"/>
+      <w:tblInd w:w="-142" w:type="dxa"/>
       <w:tblBorders>
         <w:top w:val="none" w:sz="0" w:space="0" w:color="auto"/>
         <w:left w:val="none" w:sz="0" w:space="0" w:color="auto"/>
@@ -1342,8 +2245,8 @@
       <w:tblLook w:val="04A0" w:firstRow="1" w:lastRow="0" w:firstColumn="1" w:lastColumn="0" w:noHBand="0" w:noVBand="1"/>
     </w:tblPr>
     <w:tblGrid>
-      <w:gridCol w:w="4001"/>
-      <w:gridCol w:w="3074"/>
+      <w:gridCol w:w="3544"/>
+      <w:gridCol w:w="3216"/>
       <w:gridCol w:w="2564"/>
     </w:tblGrid>
     <w:tr>
@@ -1352,7 +2255,7 @@
       </w:trPr>
       <w:tc>
         <w:tcPr>
-          <w:tcW w:w="4001" w:type="dxa"/>
+          <w:tcW w:w="3544" w:type="dxa"/>
         </w:tcPr>
         <w:p>
           <w:pPr>
@@ -1374,7 +2277,7 @@
       </w:tc>
       <w:tc>
         <w:tcPr>
-          <w:tcW w:w="3074" w:type="dxa"/>
+          <w:tcW w:w="3216" w:type="dxa"/>
         </w:tcPr>
         <w:p>
           <w:pPr>
@@ -1392,7 +2295,7 @@
               <w:b w:val="0"/>
               <w:szCs w:val="24"/>
             </w:rPr>
-            <w:t>Laboratoire 1</w:t>
+            <w:t>Laboratoire 2</w:t>
           </w:r>
         </w:p>
       </w:tc>
@@ -4155,6 +5058,7 @@
       <w:spacing w:after="0" w:line="240" w:lineRule="auto"/>
     </w:pPr>
     <w:tblPr>
+      <w:tblInd w:w="0" w:type="dxa"/>
       <w:tblBorders>
         <w:top w:val="single" w:sz="4" w:space="0" w:color="auto"/>
         <w:left w:val="single" w:sz="4" w:space="0" w:color="auto"/>
@@ -4163,6 +5067,12 @@
         <w:insideH w:val="single" w:sz="4" w:space="0" w:color="auto"/>
         <w:insideV w:val="single" w:sz="4" w:space="0" w:color="auto"/>
       </w:tblBorders>
+      <w:tblCellMar>
+        <w:top w:w="0" w:type="dxa"/>
+        <w:left w:w="108" w:type="dxa"/>
+        <w:bottom w:w="0" w:type="dxa"/>
+        <w:right w:w="108" w:type="dxa"/>
+      </w:tblCellMar>
     </w:tblPr>
   </w:style>
   <w:style w:type="character" w:styleId="Textedelespacerserv">
@@ -4339,10 +5249,17 @@
     <w:tblPr>
       <w:tblStyleRowBandSize w:val="1"/>
       <w:tblStyleColBandSize w:val="1"/>
+      <w:tblInd w:w="0" w:type="dxa"/>
       <w:tblBorders>
         <w:top w:val="single" w:sz="8" w:space="0" w:color="9BBB59" w:themeColor="accent3"/>
         <w:bottom w:val="single" w:sz="8" w:space="0" w:color="9BBB59" w:themeColor="accent3"/>
       </w:tblBorders>
+      <w:tblCellMar>
+        <w:top w:w="0" w:type="dxa"/>
+        <w:left w:w="108" w:type="dxa"/>
+        <w:bottom w:w="0" w:type="dxa"/>
+        <w:right w:w="108" w:type="dxa"/>
+      </w:tblCellMar>
     </w:tblPr>
     <w:tblStylePr w:type="firstRow">
       <w:rPr>
@@ -4599,12 +5516,19 @@
     <w:tblPr>
       <w:tblStyleRowBandSize w:val="1"/>
       <w:tblStyleColBandSize w:val="1"/>
+      <w:tblInd w:w="0" w:type="dxa"/>
       <w:tblBorders>
         <w:top w:val="single" w:sz="2" w:space="0" w:color="FABF8F" w:themeColor="accent6" w:themeTint="99"/>
         <w:bottom w:val="single" w:sz="2" w:space="0" w:color="FABF8F" w:themeColor="accent6" w:themeTint="99"/>
         <w:insideH w:val="single" w:sz="2" w:space="0" w:color="FABF8F" w:themeColor="accent6" w:themeTint="99"/>
         <w:insideV w:val="single" w:sz="2" w:space="0" w:color="FABF8F" w:themeColor="accent6" w:themeTint="99"/>
       </w:tblBorders>
+      <w:tblCellMar>
+        <w:top w:w="0" w:type="dxa"/>
+        <w:left w:w="108" w:type="dxa"/>
+        <w:bottom w:w="0" w:type="dxa"/>
+        <w:right w:w="108" w:type="dxa"/>
+      </w:tblCellMar>
     </w:tblPr>
     <w:tblStylePr w:type="firstRow">
       <w:rPr>
@@ -4689,6 +5613,13 @@
     <w:tblPr>
       <w:tblStyleRowBandSize w:val="1"/>
       <w:tblStyleColBandSize w:val="1"/>
+      <w:tblInd w:w="0" w:type="dxa"/>
+      <w:tblCellMar>
+        <w:top w:w="0" w:type="dxa"/>
+        <w:left w:w="108" w:type="dxa"/>
+        <w:bottom w:w="0" w:type="dxa"/>
+        <w:right w:w="108" w:type="dxa"/>
+      </w:tblCellMar>
     </w:tblPr>
     <w:tblStylePr w:type="firstRow">
       <w:rPr>
@@ -5199,7 +6130,7 @@
 </file>
 
 <file path=customXml/itemProps2.xml><?xml version="1.0" encoding="utf-8"?>
-<ds:datastoreItem xmlns:ds="http://schemas.openxmlformats.org/officeDocument/2006/customXml" ds:itemID="{FFA3D236-59AC-4E12-8A3C-6E73F9FBBE35}">
+<ds:datastoreItem xmlns:ds="http://schemas.openxmlformats.org/officeDocument/2006/customXml" ds:itemID="{34E78E0E-0BB2-41DE-8404-7A4DB94E9512}">
   <ds:schemaRefs>
     <ds:schemaRef ds:uri="http://schemas.openxmlformats.org/officeDocument/2006/bibliography"/>
   </ds:schemaRefs>

</xml_diff>

<commit_message>
Maj du rapport 2 Ecriture du rapport 3. Derniere partie a voir avec nils vite fait
</commit_message>
<xml_diff>
--- a/Labo2/RAPPORT_LABO_02.docx
+++ b/Labo2/RAPPORT_LABO_02.docx
@@ -428,14 +428,27 @@
       <w:r>
         <w:t xml:space="preserve">Figure </w:t>
       </w:r>
-      <w:fldSimple w:instr=" SEQ Figure \* ARABIC ">
-        <w:r>
-          <w:rPr>
-            <w:noProof/>
-          </w:rPr>
-          <w:t>1</w:t>
-        </w:r>
-      </w:fldSimple>
+      <w:r>
+        <w:fldChar w:fldCharType="begin"/>
+      </w:r>
+      <w:r>
+        <w:instrText xml:space="preserve"> SEQ Figure \* ARABIC </w:instrText>
+      </w:r>
+      <w:r>
+        <w:fldChar w:fldCharType="separate"/>
+      </w:r>
+      <w:r>
+        <w:rPr>
+          <w:noProof/>
+        </w:rPr>
+        <w:t>1</w:t>
+      </w:r>
+      <w:r>
+        <w:rPr>
+          <w:noProof/>
+        </w:rPr>
+        <w:fldChar w:fldCharType="end"/>
+      </w:r>
       <w:r>
         <w:t xml:space="preserve">. Évolution </w:t>
       </w:r>
@@ -543,14 +556,27 @@
                             <w:r>
                               <w:t xml:space="preserve">Figure </w:t>
                             </w:r>
-                            <w:fldSimple w:instr=" SEQ Figure \* ARABIC ">
-                              <w:r>
-                                <w:rPr>
-                                  <w:noProof/>
-                                </w:rPr>
-                                <w:t>2</w:t>
-                              </w:r>
-                            </w:fldSimple>
+                            <w:r>
+                              <w:fldChar w:fldCharType="begin"/>
+                            </w:r>
+                            <w:r>
+                              <w:instrText xml:space="preserve"> SEQ Figure \* ARABIC </w:instrText>
+                            </w:r>
+                            <w:r>
+                              <w:fldChar w:fldCharType="separate"/>
+                            </w:r>
+                            <w:r>
+                              <w:rPr>
+                                <w:noProof/>
+                              </w:rPr>
+                              <w:t>2</w:t>
+                            </w:r>
+                            <w:r>
+                              <w:rPr>
+                                <w:noProof/>
+                              </w:rPr>
+                              <w:fldChar w:fldCharType="end"/>
+                            </w:r>
                             <w:r>
                               <w:t>. Diagramme du singleton</w:t>
                             </w:r>
@@ -788,7 +814,19 @@
         <w:rPr>
           <w:lang w:val="fr-FR"/>
         </w:rPr>
-        <w:t xml:space="preserve">, est un pattern structurel. Il permet de concevoir une structure  d’arbre en limitant à deux le nombre de sous éléments. L’idée de ce pattern est enfaite de pouvoir manipuler un groupe d’objet comme si il s’agissait d’un seul objet. Pour cela il faut donc que les objets regroupés aient des opérations communes. </w:t>
+        <w:t xml:space="preserve">, est un pattern structurel. Il permet de concevoir une structure  d’arbre </w:t>
+      </w:r>
+      <w:r>
+        <w:rPr>
+          <w:lang w:val="fr-FR"/>
+        </w:rPr>
+        <w:t>à x</w:t>
+      </w:r>
+      <w:r>
+        <w:rPr>
+          <w:lang w:val="fr-FR"/>
+        </w:rPr>
+        <w:t xml:space="preserve"> sous éléments. L’idée de ce pattern est enfaite de pouvoir manipuler un groupe d’objet comme si il s’agissait d’un seul objet. Pour cela il faut donc que les objets regroupés aient des opérations communes. </w:t>
       </w:r>
       <w:r>
         <w:rPr>
@@ -1068,14 +1106,27 @@
                             <w:r>
                               <w:t xml:space="preserve">Figure </w:t>
                             </w:r>
-                            <w:fldSimple w:instr=" SEQ Figure \* ARABIC ">
-                              <w:r>
-                                <w:rPr>
-                                  <w:noProof/>
-                                </w:rPr>
-                                <w:t>3</w:t>
-                              </w:r>
-                            </w:fldSimple>
+                            <w:r>
+                              <w:fldChar w:fldCharType="begin"/>
+                            </w:r>
+                            <w:r>
+                              <w:instrText xml:space="preserve"> SEQ Figure \* ARABIC </w:instrText>
+                            </w:r>
+                            <w:r>
+                              <w:fldChar w:fldCharType="separate"/>
+                            </w:r>
+                            <w:r>
+                              <w:rPr>
+                                <w:noProof/>
+                              </w:rPr>
+                              <w:t>3</w:t>
+                            </w:r>
+                            <w:r>
+                              <w:rPr>
+                                <w:noProof/>
+                              </w:rPr>
+                              <w:fldChar w:fldCharType="end"/>
+                            </w:r>
                             <w:r>
                               <w:t>. Diagramme du composite</w:t>
                             </w:r>
@@ -1933,7 +1984,43 @@
         <w:rPr>
           <w:lang w:val="fr-FR"/>
         </w:rPr>
-        <w:t>(Nils : parler de la méthode des matrices)</w:t>
+        <w:t>La méthode de séparation d’une ligne consiste à éclater un objet « </w:t>
+      </w:r>
+      <w:proofErr w:type="spellStart"/>
+      <w:r>
+        <w:rPr>
+          <w:lang w:val="fr-FR"/>
+        </w:rPr>
+        <w:t>Leaf</w:t>
+      </w:r>
+      <w:proofErr w:type="spellEnd"/>
+      <w:r>
+        <w:rPr>
+          <w:lang w:val="fr-FR"/>
+        </w:rPr>
+        <w:t> » en « Component » composé de « </w:t>
+      </w:r>
+      <w:proofErr w:type="spellStart"/>
+      <w:r>
+        <w:rPr>
+          <w:lang w:val="fr-FR"/>
+        </w:rPr>
+        <w:t>Leaf</w:t>
+      </w:r>
+      <w:proofErr w:type="spellEnd"/>
+      <w:r>
+        <w:rPr>
+          <w:lang w:val="fr-FR"/>
+        </w:rPr>
+        <w:t> », 4 dans notre cas. Pour cela on va récupérer les coordonnées de la ligne à diviser, détruire l’objet ligne actuel et en recréer 4 nouvelles qu’on ajoutera dans un nouvel objet conteneur.</w:t>
+      </w:r>
+      <w:bookmarkStart w:id="1" w:name="_GoBack"/>
+      <w:bookmarkEnd w:id="1"/>
+      <w:r>
+        <w:rPr>
+          <w:lang w:val="fr-FR"/>
+        </w:rPr>
+        <w:t xml:space="preserve"> </w:t>
       </w:r>
     </w:p>
     <w:p>
@@ -2029,8 +2116,6 @@
           </wp:inline>
         </w:drawing>
       </w:r>
-      <w:bookmarkStart w:id="1" w:name="_GoBack"/>
-      <w:bookmarkEnd w:id="1"/>
     </w:p>
     <w:sectPr>
       <w:headerReference w:type="default" r:id="rId13"/>
@@ -4997,6 +5082,7 @@
       <w:spacing w:after="0" w:line="240" w:lineRule="auto"/>
     </w:pPr>
     <w:tblPr>
+      <w:tblInd w:w="0" w:type="dxa"/>
       <w:tblBorders>
         <w:top w:val="single" w:sz="4" w:space="0" w:color="auto"/>
         <w:left w:val="single" w:sz="4" w:space="0" w:color="auto"/>
@@ -5005,6 +5091,12 @@
         <w:insideH w:val="single" w:sz="4" w:space="0" w:color="auto"/>
         <w:insideV w:val="single" w:sz="4" w:space="0" w:color="auto"/>
       </w:tblBorders>
+      <w:tblCellMar>
+        <w:top w:w="0" w:type="dxa"/>
+        <w:left w:w="108" w:type="dxa"/>
+        <w:bottom w:w="0" w:type="dxa"/>
+        <w:right w:w="108" w:type="dxa"/>
+      </w:tblCellMar>
     </w:tblPr>
   </w:style>
   <w:style w:type="character" w:styleId="Textedelespacerserv">
@@ -5181,10 +5273,17 @@
     <w:tblPr>
       <w:tblStyleRowBandSize w:val="1"/>
       <w:tblStyleColBandSize w:val="1"/>
+      <w:tblInd w:w="0" w:type="dxa"/>
       <w:tblBorders>
         <w:top w:val="single" w:sz="8" w:space="0" w:color="9BBB59" w:themeColor="accent3"/>
         <w:bottom w:val="single" w:sz="8" w:space="0" w:color="9BBB59" w:themeColor="accent3"/>
       </w:tblBorders>
+      <w:tblCellMar>
+        <w:top w:w="0" w:type="dxa"/>
+        <w:left w:w="108" w:type="dxa"/>
+        <w:bottom w:w="0" w:type="dxa"/>
+        <w:right w:w="108" w:type="dxa"/>
+      </w:tblCellMar>
     </w:tblPr>
     <w:tblStylePr w:type="firstRow">
       <w:rPr>
@@ -5441,12 +5540,19 @@
     <w:tblPr>
       <w:tblStyleRowBandSize w:val="1"/>
       <w:tblStyleColBandSize w:val="1"/>
+      <w:tblInd w:w="0" w:type="dxa"/>
       <w:tblBorders>
         <w:top w:val="single" w:sz="2" w:space="0" w:color="FABF8F" w:themeColor="accent6" w:themeTint="99"/>
         <w:bottom w:val="single" w:sz="2" w:space="0" w:color="FABF8F" w:themeColor="accent6" w:themeTint="99"/>
         <w:insideH w:val="single" w:sz="2" w:space="0" w:color="FABF8F" w:themeColor="accent6" w:themeTint="99"/>
         <w:insideV w:val="single" w:sz="2" w:space="0" w:color="FABF8F" w:themeColor="accent6" w:themeTint="99"/>
       </w:tblBorders>
+      <w:tblCellMar>
+        <w:top w:w="0" w:type="dxa"/>
+        <w:left w:w="108" w:type="dxa"/>
+        <w:bottom w:w="0" w:type="dxa"/>
+        <w:right w:w="108" w:type="dxa"/>
+      </w:tblCellMar>
     </w:tblPr>
     <w:tblStylePr w:type="firstRow">
       <w:rPr>
@@ -5531,6 +5637,13 @@
     <w:tblPr>
       <w:tblStyleRowBandSize w:val="1"/>
       <w:tblStyleColBandSize w:val="1"/>
+      <w:tblInd w:w="0" w:type="dxa"/>
+      <w:tblCellMar>
+        <w:top w:w="0" w:type="dxa"/>
+        <w:left w:w="108" w:type="dxa"/>
+        <w:bottom w:w="0" w:type="dxa"/>
+        <w:right w:w="108" w:type="dxa"/>
+      </w:tblCellMar>
     </w:tblPr>
     <w:tblStylePr w:type="firstRow">
       <w:rPr>
@@ -6041,7 +6154,7 @@
 </file>
 
 <file path=customXml/itemProps2.xml><?xml version="1.0" encoding="utf-8"?>
-<ds:datastoreItem xmlns:ds="http://schemas.openxmlformats.org/officeDocument/2006/customXml" ds:itemID="{B2D19659-6973-4A34-844D-90414CFF1056}">
+<ds:datastoreItem xmlns:ds="http://schemas.openxmlformats.org/officeDocument/2006/customXml" ds:itemID="{7CF56F1D-C8A2-4952-B924-CE8D684B88BB}">
   <ds:schemaRefs>
     <ds:schemaRef ds:uri="http://schemas.openxmlformats.org/officeDocument/2006/bibliography"/>
   </ds:schemaRefs>

</xml_diff>